<commit_message>
genera docks por expediente
</commit_message>
<xml_diff>
--- a/ficha_investigacion_completada.docx
+++ b/ficha_investigacion_completada.docx
@@ -154,7 +154,7 @@
               <w:rPr>
                 <w:rFonts w:ascii="Arial" w:hAnsi="Arial" w:cs="Arial"/>
               </w:rPr>
-              <w:t>lucia</w:t>
+              <w:t>Panza, Sancho</w:t>
             </w:r>
           </w:p>
         </w:tc>
@@ -201,7 +201,7 @@
                 <w:sz w:val="20"/>
                 <w:lang w:val="es-ES_tradnl"/>
               </w:rPr>
-              <w:t>taller</w:t>
+              <w:t>PRUEBA</w:t>
             </w:r>
           </w:p>
         </w:tc>
@@ -255,7 +255,7 @@
                 <w:bCs/>
                 <w:sz w:val="20"/>
               </w:rPr>
-              <w:t>29</w:t>
+              <w:t>56</w:t>
             </w:r>
             <w:r>
               <w:rPr>
@@ -446,7 +446,7 @@
               <w:rPr>
                 <w:sz w:val="20"/>
               </w:rPr>
-              <w:t>23</w:t>
+              <w:t>882</w:t>
             </w:r>
           </w:p>
         </w:tc>
@@ -525,7 +525,7 @@
                 <w:rFonts w:ascii="Arial" w:hAnsi="Arial" w:cs="Arial"/>
                 <w:bCs/>
               </w:rPr>
-              <w:t>almacen</w:t>
+              <w:t>PRUEBA</w:t>
             </w:r>
           </w:p>
         </w:tc>
@@ -564,7 +564,7 @@
               <w:rPr>
                 <w:rFonts w:ascii="Arial" w:hAnsi="Arial" w:cs="Arial"/>
               </w:rPr>
-              <w:t>9</w:t>
+              <w:t>09:30</w:t>
             </w:r>
             <w:r>
               <w:rPr>
@@ -606,7 +606,7 @@
                 <w:rFonts w:ascii="Arial" w:hAnsi="Arial" w:cs="Arial"/>
                 <w:b/>
               </w:rPr>
-              <w:t>2024/02/10</w:t>
+              <w:t>2024/03/08</w:t>
             </w:r>
           </w:p>
         </w:tc>
@@ -718,7 +718,7 @@
               <w:rPr>
                 <w:rFonts w:ascii="Arial" w:hAnsi="Arial" w:cs="Arial"/>
               </w:rPr>
-              <w:t>Esguince en el peronÃ©.</w:t>
+              <w:t xml:space="preserve"> Se ha echo una erida en la pierna</w:t>
             </w:r>
           </w:p>
         </w:tc>
@@ -932,7 +932,7 @@
                 <w:tag w:val="LesionGrave"/>
                 <w:id w:val="-2145568630"/>
                 <w14:checkbox>
-                  <w14:checked w14:val="1"/>
+                  <w14:checked w14:val="0"/>
                   <w14:checkedState w14:val="2612" w14:font="MS Gothic"/>
                   <w14:uncheckedState w14:val="2610" w14:font="MS Gothic"/>
                 </w14:checkbox>
@@ -944,7 +944,7 @@
                     <w:rFonts w:ascii="MS Gothic" w:eastAsia="MS Gothic" w:hAnsi="MS Gothic" w:cs="Arial" w:hint="eastAsia"/>
                     <w:sz w:val="20"/>
                   </w:rPr>
-                  <w:t>☒</w:t>
+                  <w:t>☐</w:t>
                 </w:r>
               </w:sdtContent>
             </w:sdt>
@@ -980,7 +980,7 @@
                 <w:tag w:val="LesionMuyGrave"/>
                 <w:id w:val="1301888813"/>
                 <w14:checkbox>
-                  <w14:checked w14:val="1"/>
+                  <w14:checked w14:val="0"/>
                   <w14:checkedState w14:val="2612" w14:font="MS Gothic"/>
                   <w14:uncheckedState w14:val="2610" w14:font="MS Gothic"/>
                 </w14:checkbox>
@@ -992,7 +992,7 @@
                     <w:rFonts w:ascii="MS Gothic" w:eastAsia="MS Gothic" w:hAnsi="MS Gothic" w:cs="Arial" w:hint="eastAsia"/>
                     <w:sz w:val="20"/>
                   </w:rPr>
-                  <w:t>☒</w:t>
+                  <w:t>☐</w:t>
                 </w:r>
               </w:sdtContent>
             </w:sdt>
@@ -3714,7 +3714,6 @@
           <w:b/>
           <w:bCs/>
         </w:rPr>
-        <w:lastRenderedPageBreak/>
         <w:t xml:space="preserve">ANÁLISIS DE LAS </w:t>
       </w:r>
       <w:r>
@@ -11147,93 +11146,77 @@
         <w:t>ANEXO FOTOGRÁFICO</w:t>
       </w:r>
     </w:p>
-    <w:p>
-      <w:pPr>
-        <w:pStyle w:val="Encabezado"/>
-        <w:tabs>
-          <w:tab w:val="clear" w:pos="4252"/>
-          <w:tab w:val="clear" w:pos="8504"/>
-        </w:tabs>
+    <w:sdt>
+      <w:sdtPr>
         <w:rPr>
           <w:rFonts w:ascii="Arial" w:hAnsi="Arial" w:cs="Arial"/>
         </w:rPr>
-      </w:pPr>
-      <w:r>
-        <w:rPr>
-          <w:noProof/>
-        </w:rPr>
-        <w:drawing>
-          <wp:anchor distT="0" distB="0" distL="114300" distR="114300" simplePos="0" relativeHeight="251658240" behindDoc="1" locked="0" layoutInCell="1" allowOverlap="1" wp14:anchorId="63D63A03" wp14:editId="5B6755E2">
-            <wp:simplePos x="0" y="0"/>
-            <wp:positionH relativeFrom="column">
-              <wp:posOffset>168910</wp:posOffset>
-            </wp:positionH>
-            <wp:positionV relativeFrom="paragraph">
-              <wp:posOffset>172720</wp:posOffset>
-            </wp:positionV>
-            <wp:extent cx="2753995" cy="3660775"/>
-            <wp:effectExtent l="0" t="0" r="0" b="0"/>
-            <wp:wrapTight wrapText="bothSides">
-              <wp:wrapPolygon edited="0">
-                <wp:start x="0" y="0"/>
-                <wp:lineTo x="0" y="21469"/>
-                <wp:lineTo x="21515" y="21469"/>
-                <wp:lineTo x="21515" y="0"/>
-                <wp:lineTo x="0" y="0"/>
-              </wp:wrapPolygon>
-            </wp:wrapTight>
-            <wp:docPr id="8" name="Imagen 1"/>
-            <wp:cNvGraphicFramePr>
-              <a:graphicFrameLocks xmlns:a="http://schemas.openxmlformats.org/drawingml/2006/main" noChangeAspect="1"/>
-            </wp:cNvGraphicFramePr>
-            <a:graphic xmlns:a="http://schemas.openxmlformats.org/drawingml/2006/main">
-              <a:graphicData uri="http://schemas.openxmlformats.org/drawingml/2006/picture">
-                <pic:pic xmlns:pic="http://schemas.openxmlformats.org/drawingml/2006/picture">
-                  <pic:nvPicPr>
-                    <pic:cNvPr id="0" name="Picture 8"/>
-                    <pic:cNvPicPr>
-                      <a:picLocks noChangeAspect="1" noChangeArrowheads="1"/>
-                    </pic:cNvPicPr>
-                  </pic:nvPicPr>
-                  <pic:blipFill>
-                    <a:blip r:embed="rId8" cstate="print">
-                      <a:extLst>
-                        <a:ext uri="{28A0092B-C50C-407E-A947-70E740481C1C}">
-                          <a14:useLocalDpi xmlns:a14="http://schemas.microsoft.com/office/drawing/2010/main" val="0"/>
-                        </a:ext>
-                      </a:extLst>
-                    </a:blip>
-                    <a:srcRect/>
-                    <a:stretch>
-                      <a:fillRect/>
-                    </a:stretch>
-                  </pic:blipFill>
-                  <pic:spPr bwMode="auto">
-                    <a:xfrm>
-                      <a:off x="0" y="0"/>
-                      <a:ext cx="2753995" cy="3660775"/>
-                    </a:xfrm>
-                    <a:prstGeom prst="rect">
-                      <a:avLst/>
-                    </a:prstGeom>
-                    <a:noFill/>
-                    <a:ln>
-                      <a:noFill/>
-                    </a:ln>
-                  </pic:spPr>
-                </pic:pic>
-              </a:graphicData>
-            </a:graphic>
-            <wp14:sizeRelH relativeFrom="page">
-              <wp14:pctWidth>0</wp14:pctWidth>
-            </wp14:sizeRelH>
-            <wp14:sizeRelV relativeFrom="page">
-              <wp14:pctHeight>0</wp14:pctHeight>
-            </wp14:sizeRelV>
-          </wp:anchor>
-        </w:drawing>
-      </w:r>
-    </w:p>
+        <w:alias w:val="Foto1"/>
+        <w:tag w:val="Foto1"/>
+        <w:id w:val="-1716659690"/>
+        <w:picture/>
+      </w:sdtPr>
+      <w:sdtEndPr/>
+      <w:sdtContent>
+        <w:p>
+          <w:pPr>
+            <w:pStyle w:val="Encabezado"/>
+            <w:tabs>
+              <w:tab w:val="clear" w:pos="4252"/>
+              <w:tab w:val="clear" w:pos="8504"/>
+            </w:tabs>
+            <w:rPr>
+              <w:rFonts w:ascii="Arial" w:hAnsi="Arial" w:cs="Arial"/>
+            </w:rPr>
+          </w:pPr>
+          <w:r>
+            <w:rPr>
+              <w:rFonts w:ascii="Arial" w:hAnsi="Arial" w:cs="Arial"/>
+              <w:noProof/>
+            </w:rPr>
+            <w:drawing>
+              <wp:inline distT="0" distB="0" distL="0" distR="0" wp14:anchorId="67EF6055" wp14:editId="47FF6D85">
+                <wp:extent cx="6299835" cy="3543300"/>
+                <wp:effectExtent l="0" t="0" r="5715" b="0"/>
+                <wp:docPr id="335721002" name="Imagen 1"/>
+                <wp:cNvGraphicFramePr/>
+                <a:graphic xmlns:a="http://schemas.openxmlformats.org/drawingml/2006/main">
+                  <a:graphicData uri="http://schemas.openxmlformats.org/drawingml/2006/picture">
+                    <pic:pic xmlns:pic="http://schemas.openxmlformats.org/drawingml/2006/picture">
+                      <pic:nvPicPr>
+                        <pic:cNvPr id="335721002" name=""/>
+                        <pic:cNvPicPr/>
+                      </pic:nvPicPr>
+                      <pic:blipFill>
+                        <a:blip r:embed="rId8">
+                          <a:extLst>
+                            <a:ext uri="{28A0092B-C50C-407E-A947-70E740481C1C}">
+                              <a14:useLocalDpi xmlns:a14="http://schemas.microsoft.com/office/drawing/2010/main" val="0"/>
+                            </a:ext>
+                          </a:extLst>
+                        </a:blip>
+                        <a:stretch>
+                          <a:fillRect/>
+                        </a:stretch>
+                      </pic:blipFill>
+                      <pic:spPr>
+                        <a:xfrm>
+                          <a:off x="0" y="0"/>
+                          <a:ext cx="6299835" cy="3543300"/>
+                        </a:xfrm>
+                        <a:prstGeom prst="rect">
+                          <a:avLst/>
+                        </a:prstGeom>
+                      </pic:spPr>
+                    </pic:pic>
+                  </a:graphicData>
+                </a:graphic>
+              </wp:inline>
+            </w:drawing>
+          </w:r>
+        </w:p>
+      </w:sdtContent>
+    </w:sdt>
     <w:p>
       <w:pPr>
         <w:pStyle w:val="Encabezado"/>
@@ -11258,385 +11241,87 @@
         </w:rPr>
       </w:pPr>
     </w:p>
-    <w:p>
-      <w:pPr>
-        <w:pStyle w:val="Encabezado"/>
-        <w:tabs>
-          <w:tab w:val="clear" w:pos="4252"/>
-          <w:tab w:val="clear" w:pos="8504"/>
-        </w:tabs>
+    <w:sdt>
+      <w:sdtPr>
         <w:rPr>
           <w:rFonts w:ascii="Arial" w:hAnsi="Arial" w:cs="Arial"/>
         </w:rPr>
-      </w:pPr>
-    </w:p>
-    <w:p>
-      <w:pPr>
-        <w:pStyle w:val="Encabezado"/>
-        <w:tabs>
-          <w:tab w:val="clear" w:pos="4252"/>
-          <w:tab w:val="clear" w:pos="8504"/>
-        </w:tabs>
-        <w:rPr>
-          <w:rFonts w:ascii="Arial" w:hAnsi="Arial" w:cs="Arial"/>
-        </w:rPr>
-      </w:pPr>
-    </w:p>
-    <w:p>
-      <w:pPr>
-        <w:pStyle w:val="Encabezado"/>
-        <w:tabs>
-          <w:tab w:val="clear" w:pos="4252"/>
-          <w:tab w:val="clear" w:pos="8504"/>
-        </w:tabs>
-        <w:rPr>
-          <w:rFonts w:ascii="Arial" w:hAnsi="Arial" w:cs="Arial"/>
-        </w:rPr>
-      </w:pPr>
-    </w:p>
-    <w:p>
-      <w:pPr>
-        <w:pStyle w:val="Encabezado"/>
-        <w:tabs>
-          <w:tab w:val="clear" w:pos="4252"/>
-          <w:tab w:val="clear" w:pos="8504"/>
-        </w:tabs>
-        <w:rPr>
-          <w:rFonts w:ascii="Arial" w:hAnsi="Arial" w:cs="Arial"/>
-        </w:rPr>
-      </w:pPr>
-    </w:p>
-    <w:p>
-      <w:pPr>
-        <w:pStyle w:val="Encabezado"/>
-        <w:tabs>
-          <w:tab w:val="clear" w:pos="4252"/>
-          <w:tab w:val="clear" w:pos="8504"/>
-        </w:tabs>
-        <w:rPr>
-          <w:rFonts w:ascii="Arial" w:hAnsi="Arial" w:cs="Arial"/>
-        </w:rPr>
-      </w:pPr>
-    </w:p>
-    <w:p>
-      <w:pPr>
-        <w:pStyle w:val="Encabezado"/>
-        <w:tabs>
-          <w:tab w:val="clear" w:pos="4252"/>
-          <w:tab w:val="clear" w:pos="8504"/>
-        </w:tabs>
-        <w:rPr>
-          <w:rFonts w:ascii="Arial" w:hAnsi="Arial" w:cs="Arial"/>
-        </w:rPr>
-      </w:pPr>
-    </w:p>
-    <w:p>
-      <w:pPr>
-        <w:pStyle w:val="Encabezado"/>
-        <w:tabs>
-          <w:tab w:val="clear" w:pos="4252"/>
-          <w:tab w:val="clear" w:pos="8504"/>
-        </w:tabs>
-        <w:rPr>
-          <w:rFonts w:ascii="Arial" w:hAnsi="Arial" w:cs="Arial"/>
-        </w:rPr>
-      </w:pPr>
-    </w:p>
-    <w:p>
-      <w:pPr>
-        <w:pStyle w:val="Encabezado"/>
-        <w:tabs>
-          <w:tab w:val="clear" w:pos="4252"/>
-          <w:tab w:val="clear" w:pos="8504"/>
-        </w:tabs>
-        <w:rPr>
-          <w:rFonts w:ascii="Arial" w:hAnsi="Arial" w:cs="Arial"/>
-        </w:rPr>
-      </w:pPr>
-    </w:p>
-    <w:p>
-      <w:pPr>
-        <w:pStyle w:val="Encabezado"/>
-        <w:tabs>
-          <w:tab w:val="clear" w:pos="4252"/>
-          <w:tab w:val="clear" w:pos="8504"/>
-        </w:tabs>
-        <w:rPr>
-          <w:rFonts w:ascii="Arial" w:hAnsi="Arial" w:cs="Arial"/>
-        </w:rPr>
-      </w:pPr>
-    </w:p>
-    <w:p>
-      <w:pPr>
-        <w:pStyle w:val="Encabezado"/>
-        <w:tabs>
-          <w:tab w:val="clear" w:pos="4252"/>
-          <w:tab w:val="clear" w:pos="8504"/>
-        </w:tabs>
-        <w:rPr>
-          <w:rFonts w:ascii="Arial" w:hAnsi="Arial" w:cs="Arial"/>
-        </w:rPr>
-      </w:pPr>
-    </w:p>
-    <w:p>
-      <w:pPr>
-        <w:pStyle w:val="Encabezado"/>
-        <w:tabs>
-          <w:tab w:val="clear" w:pos="4252"/>
-          <w:tab w:val="clear" w:pos="8504"/>
-        </w:tabs>
-        <w:rPr>
-          <w:rFonts w:ascii="Arial" w:hAnsi="Arial" w:cs="Arial"/>
-        </w:rPr>
-      </w:pPr>
-    </w:p>
-    <w:p>
-      <w:pPr>
-        <w:pStyle w:val="Encabezado"/>
-        <w:tabs>
-          <w:tab w:val="clear" w:pos="4252"/>
-          <w:tab w:val="clear" w:pos="8504"/>
-        </w:tabs>
-        <w:rPr>
-          <w:rFonts w:ascii="Arial" w:hAnsi="Arial" w:cs="Arial"/>
-        </w:rPr>
-      </w:pPr>
-    </w:p>
-    <w:p>
-      <w:pPr>
-        <w:pStyle w:val="Encabezado"/>
-        <w:tabs>
-          <w:tab w:val="clear" w:pos="4252"/>
-          <w:tab w:val="clear" w:pos="8504"/>
-        </w:tabs>
-        <w:rPr>
-          <w:rFonts w:ascii="Arial" w:hAnsi="Arial" w:cs="Arial"/>
-        </w:rPr>
-      </w:pPr>
-    </w:p>
-    <w:p>
-      <w:pPr>
-        <w:pStyle w:val="Encabezado"/>
-        <w:tabs>
-          <w:tab w:val="clear" w:pos="4252"/>
-          <w:tab w:val="clear" w:pos="8504"/>
-        </w:tabs>
-        <w:rPr>
-          <w:rFonts w:ascii="Arial" w:hAnsi="Arial" w:cs="Arial"/>
-        </w:rPr>
-      </w:pPr>
-    </w:p>
-    <w:p>
-      <w:pPr>
-        <w:pStyle w:val="Encabezado"/>
-        <w:tabs>
-          <w:tab w:val="clear" w:pos="4252"/>
-          <w:tab w:val="clear" w:pos="8504"/>
-        </w:tabs>
-        <w:rPr>
-          <w:rFonts w:ascii="Arial" w:hAnsi="Arial" w:cs="Arial"/>
-        </w:rPr>
-      </w:pPr>
-    </w:p>
-    <w:p>
-      <w:pPr>
-        <w:pStyle w:val="Encabezado"/>
-        <w:tabs>
-          <w:tab w:val="clear" w:pos="4252"/>
-          <w:tab w:val="clear" w:pos="8504"/>
-        </w:tabs>
-        <w:rPr>
-          <w:rFonts w:ascii="Arial" w:hAnsi="Arial" w:cs="Arial"/>
-        </w:rPr>
-      </w:pPr>
-    </w:p>
-    <w:p>
-      <w:pPr>
-        <w:pStyle w:val="Encabezado"/>
-        <w:tabs>
-          <w:tab w:val="clear" w:pos="4252"/>
-          <w:tab w:val="clear" w:pos="8504"/>
-        </w:tabs>
-        <w:rPr>
-          <w:rFonts w:ascii="Arial" w:hAnsi="Arial" w:cs="Arial"/>
-        </w:rPr>
-      </w:pPr>
-    </w:p>
-    <w:p>
-      <w:pPr>
-        <w:pStyle w:val="Encabezado"/>
-        <w:tabs>
-          <w:tab w:val="clear" w:pos="4252"/>
-          <w:tab w:val="clear" w:pos="8504"/>
-        </w:tabs>
-        <w:rPr>
-          <w:rFonts w:ascii="Arial" w:hAnsi="Arial" w:cs="Arial"/>
-        </w:rPr>
-      </w:pPr>
-    </w:p>
-    <w:p>
-      <w:pPr>
-        <w:pStyle w:val="Encabezado"/>
-        <w:tabs>
-          <w:tab w:val="clear" w:pos="4252"/>
-          <w:tab w:val="clear" w:pos="8504"/>
-        </w:tabs>
-        <w:rPr>
-          <w:rFonts w:ascii="Arial" w:hAnsi="Arial" w:cs="Arial"/>
-        </w:rPr>
-      </w:pPr>
-    </w:p>
-    <w:p>
-      <w:pPr>
-        <w:pStyle w:val="Encabezado"/>
-        <w:tabs>
-          <w:tab w:val="clear" w:pos="4252"/>
-          <w:tab w:val="clear" w:pos="8504"/>
-        </w:tabs>
-        <w:rPr>
-          <w:rFonts w:ascii="Arial" w:hAnsi="Arial" w:cs="Arial"/>
-        </w:rPr>
-      </w:pPr>
-    </w:p>
-    <w:p>
-      <w:pPr>
-        <w:pStyle w:val="Encabezado"/>
-        <w:tabs>
-          <w:tab w:val="clear" w:pos="4252"/>
-          <w:tab w:val="clear" w:pos="8504"/>
-        </w:tabs>
-        <w:rPr>
-          <w:rFonts w:ascii="Arial" w:hAnsi="Arial" w:cs="Arial"/>
-        </w:rPr>
-      </w:pPr>
-      <w:r>
-        <w:rPr>
-          <w:rFonts w:ascii="Arial" w:hAnsi="Arial" w:cs="Arial"/>
-          <w:noProof/>
-        </w:rPr>
-        <mc:AlternateContent>
-          <mc:Choice Requires="wps">
+        <w:alias w:val="Foto2"/>
+        <w:tag w:val="Foto2"/>
+        <w:id w:val="-1316492323"/>
+        <w:showingPlcHdr/>
+        <w:picture/>
+      </w:sdtPr>
+      <w:sdtEndPr/>
+      <w:sdtContent>
+        <w:p>
+          <w:pPr>
+            <w:pStyle w:val="Encabezado"/>
+            <w:tabs>
+              <w:tab w:val="clear" w:pos="4252"/>
+              <w:tab w:val="clear" w:pos="8504"/>
+            </w:tabs>
+            <w:rPr>
+              <w:rFonts w:ascii="Arial" w:hAnsi="Arial" w:cs="Arial"/>
+            </w:rPr>
+          </w:pPr>
+          <w:r>
+            <w:rPr>
+              <w:rFonts w:ascii="Arial" w:hAnsi="Arial" w:cs="Arial"/>
+              <w:noProof/>
+            </w:rPr>
             <w:drawing>
-              <wp:anchor distT="45720" distB="45720" distL="114300" distR="114300" simplePos="0" relativeHeight="251657216" behindDoc="0" locked="0" layoutInCell="1" allowOverlap="1" wp14:anchorId="2C7C691F" wp14:editId="58B1059E">
-                <wp:simplePos x="0" y="0"/>
-                <wp:positionH relativeFrom="column">
-                  <wp:posOffset>139065</wp:posOffset>
-                </wp:positionH>
-                <wp:positionV relativeFrom="paragraph">
-                  <wp:posOffset>134620</wp:posOffset>
-                </wp:positionV>
-                <wp:extent cx="2778760" cy="758190"/>
-                <wp:effectExtent l="9525" t="5715" r="12065" b="7620"/>
-                <wp:wrapSquare wrapText="bothSides"/>
-                <wp:docPr id="1376409419" name="Cuadro de texto 2"/>
+              <wp:inline distT="0" distB="0" distL="0" distR="0" wp14:anchorId="6CACB7A6" wp14:editId="2880F931">
+                <wp:extent cx="2973203" cy="2973203"/>
+                <wp:effectExtent l="0" t="0" r="0" b="0"/>
+                <wp:docPr id="2" name="Imagen 3"/>
                 <wp:cNvGraphicFramePr>
-                  <a:graphicFrameLocks xmlns:a="http://schemas.openxmlformats.org/drawingml/2006/main"/>
+                  <a:graphicFrameLocks xmlns:a="http://schemas.openxmlformats.org/drawingml/2006/main" noChangeAspect="1"/>
                 </wp:cNvGraphicFramePr>
                 <a:graphic xmlns:a="http://schemas.openxmlformats.org/drawingml/2006/main">
-                  <a:graphicData uri="http://schemas.microsoft.com/office/word/2010/wordprocessingShape">
-                    <wps:wsp>
-                      <wps:cNvSpPr txBox="1">
-                        <a:spLocks noChangeArrowheads="1"/>
-                      </wps:cNvSpPr>
-                      <wps:spPr bwMode="auto">
+                  <a:graphicData uri="http://schemas.openxmlformats.org/drawingml/2006/picture">
+                    <pic:pic xmlns:pic="http://schemas.openxmlformats.org/drawingml/2006/picture">
+                      <pic:nvPicPr>
+                        <pic:cNvPr id="0" name="Picture 2"/>
+                        <pic:cNvPicPr>
+                          <a:picLocks noChangeAspect="1" noChangeArrowheads="1"/>
+                        </pic:cNvPicPr>
+                      </pic:nvPicPr>
+                      <pic:blipFill>
+                        <a:blip r:embed="rId9">
+                          <a:extLst>
+                            <a:ext uri="{28A0092B-C50C-407E-A947-70E740481C1C}">
+                              <a14:useLocalDpi xmlns:a14="http://schemas.microsoft.com/office/drawing/2010/main" val="0"/>
+                            </a:ext>
+                          </a:extLst>
+                        </a:blip>
+                        <a:srcRect/>
+                        <a:stretch>
+                          <a:fillRect/>
+                        </a:stretch>
+                      </pic:blipFill>
+                      <pic:spPr bwMode="auto">
                         <a:xfrm>
                           <a:off x="0" y="0"/>
-                          <a:ext cx="2778760" cy="758190"/>
+                          <a:ext cx="2976024" cy="2976024"/>
                         </a:xfrm>
                         <a:prstGeom prst="rect">
                           <a:avLst/>
                         </a:prstGeom>
-                        <a:solidFill>
-                          <a:srgbClr val="FFFFFF"/>
-                        </a:solidFill>
-                        <a:ln w="9525">
-                          <a:solidFill>
-                            <a:srgbClr val="000000"/>
-                          </a:solidFill>
-                          <a:miter lim="800000"/>
-                          <a:headEnd/>
-                          <a:tailEnd/>
+                        <a:noFill/>
+                        <a:ln>
+                          <a:noFill/>
                         </a:ln>
-                      </wps:spPr>
-                      <wps:txbx>
-                        <w:txbxContent>
-                          <w:p>
-                            <w:pPr>
-                              <w:rPr>
-                                <w:sz w:val="18"/>
-                                <w:szCs w:val="18"/>
-                              </w:rPr>
-                            </w:pPr>
-                            <w:r>
-                              <w:rPr>
-                                <w:sz w:val="18"/>
-                                <w:szCs w:val="18"/>
-                              </w:rPr>
-                              <w:t>Ejemplo de agrupación de paletas donde las cajas interiores no son fácilmente accesibles. En estos casos es obligatorio avisar a una ayudante. Las cajas no suelen superar los 11 kgs, pero en ocasiones pueden llegar a los 15 kgs.</w:t>
-                            </w:r>
-                          </w:p>
-                        </w:txbxContent>
-                      </wps:txbx>
-                      <wps:bodyPr rot="0" vert="horz" wrap="square" lIns="91440" tIns="45720" rIns="91440" bIns="45720" anchor="t" anchorCtr="0" upright="1">
-                        <a:spAutoFit/>
-                      </wps:bodyPr>
-                    </wps:wsp>
+                      </pic:spPr>
+                    </pic:pic>
                   </a:graphicData>
                 </a:graphic>
-                <wp14:sizeRelH relativeFrom="margin">
-                  <wp14:pctWidth>0</wp14:pctWidth>
-                </wp14:sizeRelH>
-                <wp14:sizeRelV relativeFrom="margin">
-                  <wp14:pctHeight>20000</wp14:pctHeight>
-                </wp14:sizeRelV>
-              </wp:anchor>
+              </wp:inline>
             </w:drawing>
-          </mc:Choice>
-          <mc:Fallback>
-            <w:pict>
-              <v:shapetype w14:anchorId="2C7C691F" id="_x0000_t202" coordsize="21600,21600" o:spt="202" path="m,l,21600r21600,l21600,xe">
-                <v:stroke joinstyle="miter"/>
-                <v:path gradientshapeok="t" o:connecttype="rect"/>
-              </v:shapetype>
-              <v:shape id="Cuadro de texto 2" o:spid="_x0000_s1026" type="#_x0000_t202" style="position:absolute;margin-left:10.95pt;margin-top:10.6pt;width:218.8pt;height:59.7pt;z-index:251657216;visibility:visible;mso-wrap-style:square;mso-width-percent:0;mso-height-percent:200;mso-wrap-distance-left:9pt;mso-wrap-distance-top:3.6pt;mso-wrap-distance-right:9pt;mso-wrap-distance-bottom:3.6pt;mso-position-horizontal:absolute;mso-position-horizontal-relative:text;mso-position-vertical:absolute;mso-position-vertical-relative:text;mso-width-percent:0;mso-height-percent:200;mso-width-relative:margin;mso-height-relative:margin;v-text-anchor:top" o:gfxdata="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">
-                <v:textbox style="mso-fit-shape-to-text:t">
-                  <w:txbxContent>
-                    <w:p>
-                      <w:pPr>
-                        <w:rPr>
-                          <w:sz w:val="18"/>
-                          <w:szCs w:val="18"/>
-                        </w:rPr>
-                      </w:pPr>
-                      <w:r>
-                        <w:rPr>
-                          <w:sz w:val="18"/>
-                          <w:szCs w:val="18"/>
-                        </w:rPr>
-                        <w:t>Ejemplo de agrupación de paletas donde las cajas interiores no son fácilmente accesibles. En estos casos es obligatorio avisar a una ayudante. Las cajas no suelen superar los 11 kgs, pero en ocasiones pueden llegar a los 15 kgs.</w:t>
-                      </w:r>
-                    </w:p>
-                  </w:txbxContent>
-                </v:textbox>
-                <w10:wrap type="square"/>
-              </v:shape>
-            </w:pict>
-          </mc:Fallback>
-        </mc:AlternateContent>
-      </w:r>
-    </w:p>
-    <w:p>
-      <w:pPr>
-        <w:pStyle w:val="Encabezado"/>
-        <w:tabs>
-          <w:tab w:val="clear" w:pos="4252"/>
-          <w:tab w:val="clear" w:pos="8504"/>
-        </w:tabs>
-        <w:rPr>
-          <w:rFonts w:ascii="Arial" w:hAnsi="Arial" w:cs="Arial"/>
-        </w:rPr>
-      </w:pPr>
-    </w:p>
+          </w:r>
+        </w:p>
+      </w:sdtContent>
+    </w:sdt>
     <w:p>
       <w:pPr>
         <w:pStyle w:val="Encabezado"/>
@@ -11672,7 +11357,7 @@
           <w:rFonts w:ascii="Arial" w:hAnsi="Arial" w:cs="Arial"/>
         </w:rPr>
         <w:sectPr>
-          <w:headerReference w:type="default" r:id="rId9"/>
+          <w:headerReference w:type="default" r:id="rId10"/>
           <w:pgSz w:w="11906" w:h="16838"/>
           <w:pgMar w:top="902" w:right="851" w:bottom="1077" w:left="1134" w:header="709" w:footer="709" w:gutter="0"/>
           <w:cols w:space="708"/>
@@ -12409,7 +12094,7 @@
       </w:pPr>
     </w:p>
     <w:sectPr>
-      <w:headerReference w:type="default" r:id="rId10"/>
+      <w:headerReference w:type="default" r:id="rId11"/>
       <w:pgSz w:w="16838" w:h="11906" w:orient="landscape"/>
       <w:pgMar w:top="1701" w:right="1021" w:bottom="1701" w:left="1021" w:header="709" w:footer="709" w:gutter="0"/>
       <w:cols w:space="708"/>

</xml_diff>